<commit_message>
minuta del dia 16 de abril
</commit_message>
<xml_diff>
--- a/Minutas/Minuta_Admon_Proyectos-16-04-15.docx
+++ b/Minutas/Minuta_Admon_Proyectos-16-04-15.docx
@@ -5,7 +5,7 @@
     <w:p>
       <w:pPr>
         <w:rPr>
-          <w:lang w:val="es-MX"/>
+          <w:rStyle w:val="Textoennegrita"/>
         </w:rPr>
       </w:pPr>
     </w:p>
@@ -125,7 +125,16 @@
                 <w:szCs w:val="28"/>
                 <w:lang w:val="es-MX"/>
               </w:rPr>
-              <w:t>14/04</w:t>
+              <w:t>16</w:t>
+            </w:r>
+            <w:r>
+              <w:rPr>
+                <w:rFonts w:ascii="Arial" w:hAnsi="Arial" w:cs="Arial"/>
+                <w:sz w:val="28"/>
+                <w:szCs w:val="28"/>
+                <w:lang w:val="es-MX"/>
+              </w:rPr>
+              <w:t>/04</w:t>
             </w:r>
             <w:r>
               <w:rPr>
@@ -189,7 +198,7 @@
                 <w:szCs w:val="28"/>
                 <w:lang w:val="es-MX"/>
               </w:rPr>
-              <w:t>11</w:t>
+              <w:t>17</w:t>
             </w:r>
             <w:r>
               <w:rPr>
@@ -198,7 +207,16 @@
                 <w:szCs w:val="28"/>
                 <w:lang w:val="es-MX"/>
               </w:rPr>
-              <w:t>:10</w:t>
+              <w:t>:0</w:t>
+            </w:r>
+            <w:r>
+              <w:rPr>
+                <w:rFonts w:ascii="Arial" w:hAnsi="Arial" w:cs="Arial"/>
+                <w:sz w:val="28"/>
+                <w:szCs w:val="28"/>
+                <w:lang w:val="es-MX"/>
+              </w:rPr>
+              <w:t>6</w:t>
             </w:r>
           </w:p>
         </w:tc>
@@ -307,7 +325,7 @@
       </w:tblPr>
       <w:tblGrid>
         <w:gridCol w:w="2162"/>
-        <w:gridCol w:w="6294"/>
+        <w:gridCol w:w="6520"/>
       </w:tblGrid>
       <w:tr>
         <w:tc>
@@ -341,11 +359,11 @@
           </w:tcPr>
           <w:p>
             <w:pPr>
-              <w:rPr>
-                <w:rFonts w:ascii="Arial" w:hAnsi="Arial" w:cs="Arial"/>
-                <w:sz w:val="28"/>
-                <w:szCs w:val="28"/>
-                <w:lang w:val="es-MX" w:eastAsia="es-MX"/>
+              <w:jc w:val="both"/>
+              <w:rPr>
+                <w:rFonts w:ascii="Arial" w:hAnsi="Arial" w:cs="Arial"/>
+                <w:sz w:val="28"/>
+                <w:szCs w:val="28"/>
               </w:rPr>
             </w:pPr>
             <w:r>
@@ -353,45 +371,13 @@
                 <w:rFonts w:ascii="Arial" w:hAnsi="Arial" w:cs="Arial"/>
                 <w:sz w:val="28"/>
                 <w:szCs w:val="28"/>
-                <w:lang w:val="es-MX"/>
-              </w:rPr>
-              <w:t>Revisar la funcionalidad de las ventanas de registro de materia prima, registro de mercancía</w:t>
-            </w:r>
-            <w:r>
-              <w:rPr>
-                <w:rFonts w:ascii="Arial" w:hAnsi="Arial" w:cs="Arial"/>
-                <w:sz w:val="28"/>
-                <w:szCs w:val="28"/>
-              </w:rPr>
-              <w:t xml:space="preserve"> </w:t>
-            </w:r>
-            <w:r>
-              <w:rPr>
-                <w:rFonts w:ascii="Arial" w:hAnsi="Arial" w:cs="Arial"/>
-                <w:sz w:val="28"/>
-                <w:szCs w:val="28"/>
-              </w:rPr>
-              <w:t xml:space="preserve"> y el login del sistema </w:t>
-            </w:r>
-            <w:r>
-              <w:rPr>
-                <w:rFonts w:ascii="Arial" w:hAnsi="Arial" w:cs="Arial"/>
-                <w:sz w:val="28"/>
-                <w:szCs w:val="28"/>
-              </w:rPr>
-              <w:t>con todos</w:t>
-            </w:r>
-            <w:r>
-              <w:rPr>
-                <w:rFonts w:ascii="Arial" w:hAnsi="Arial" w:cs="Arial"/>
-                <w:sz w:val="28"/>
-                <w:szCs w:val="28"/>
-              </w:rPr>
-              <w:t xml:space="preserve"> los casos validados y probados</w:t>
+              </w:rPr>
+              <w:t>Incluir evidencia de pruebas de unidad al código</w:t>
             </w:r>
           </w:p>
           <w:p>
             <w:pPr>
+              <w:jc w:val="both"/>
               <w:rPr>
                 <w:rFonts w:ascii="Arial" w:hAnsi="Arial" w:cs="Arial"/>
                 <w:sz w:val="28"/>
@@ -399,8 +385,14 @@
                 <w:lang w:val="es-MX"/>
               </w:rPr>
             </w:pPr>
-            <w:bookmarkStart w:id="0" w:name="_GoBack"/>
-            <w:bookmarkEnd w:id="0"/>
+            <w:r>
+              <w:rPr>
+                <w:rFonts w:ascii="Arial" w:hAnsi="Arial" w:cs="Arial"/>
+                <w:sz w:val="28"/>
+                <w:szCs w:val="28"/>
+              </w:rPr>
+              <w:t>Probar las funcionalidades del programa cuando se registra una materia prima o una mercancía</w:t>
+            </w:r>
           </w:p>
         </w:tc>
       </w:tr>
@@ -452,7 +444,7 @@
                 <w:sz w:val="28"/>
                 <w:szCs w:val="28"/>
               </w:rPr>
-              <w:t>Julián Aguilar y Hector jose sanchez actuamos como usuarios del sistema para comprobar la funcionalidad, y se comprobó que solo en el logeo funcionaron las delimitaciones de usuario.</w:t>
+              <w:t>Con el tipo de usuario que utilizo Julián Aguilar que es de trabajador de la fábrica, tuvo éxito en los registro de la materia prima y con el registro de la mercancía, pudiendo llenar por completo los campos solicitados</w:t>
             </w:r>
           </w:p>
           <w:p>
@@ -473,61 +465,10 @@
                 <w:sz w:val="28"/>
                 <w:szCs w:val="28"/>
               </w:rPr>
-              <w:t>Julián</w:t>
+              <w:t>Nuestro programador hector villa finalizo la creación de evidencias de la unión de los códigos, comprobando así como se pudieron unir las funcionalidades del sistema.</w:t>
             </w:r>
-            <w:r>
-              <w:rPr>
-                <w:rFonts w:ascii="Arial" w:hAnsi="Arial" w:cs="Arial"/>
-                <w:sz w:val="28"/>
-                <w:szCs w:val="28"/>
-              </w:rPr>
-              <w:t xml:space="preserve"> Aguilar actuara como trabajador de la </w:t>
-            </w:r>
-            <w:r>
-              <w:rPr>
-                <w:rFonts w:ascii="Arial" w:hAnsi="Arial" w:cs="Arial"/>
-                <w:sz w:val="28"/>
-                <w:szCs w:val="28"/>
-              </w:rPr>
-              <w:t>fábrica</w:t>
-            </w:r>
-            <w:r>
-              <w:rPr>
-                <w:rFonts w:ascii="Arial" w:hAnsi="Arial" w:cs="Arial"/>
-                <w:sz w:val="28"/>
-                <w:szCs w:val="28"/>
-              </w:rPr>
-              <w:t xml:space="preserve"> para comprobar que su tipo de usuario puede registrar la materia prima y </w:t>
-            </w:r>
-            <w:r>
-              <w:rPr>
-                <w:rFonts w:ascii="Arial" w:hAnsi="Arial" w:cs="Arial"/>
-                <w:sz w:val="28"/>
-                <w:szCs w:val="28"/>
-              </w:rPr>
-              <w:t>la mercancía.</w:t>
-            </w:r>
-          </w:p>
-          <w:p>
-            <w:pPr>
-              <w:numPr>
-                <w:ilvl w:val="0"/>
-                <w:numId w:val="4"/>
-              </w:numPr>
-              <w:rPr>
-                <w:rFonts w:ascii="Arial" w:hAnsi="Arial" w:cs="Arial"/>
-                <w:sz w:val="28"/>
-                <w:szCs w:val="28"/>
-              </w:rPr>
-            </w:pPr>
-            <w:r>
-              <w:rPr>
-                <w:rFonts w:ascii="Arial" w:hAnsi="Arial" w:cs="Arial"/>
-                <w:sz w:val="28"/>
-                <w:szCs w:val="28"/>
-              </w:rPr>
-              <w:t>El programador Héctor Villa tendrá listo el funcionamiento del registro de materias primas y mercancía para el día jueves</w:t>
-            </w:r>
+            <w:bookmarkStart w:id="0" w:name="_GoBack"/>
+            <w:bookmarkEnd w:id="0"/>
           </w:p>
         </w:tc>
       </w:tr>
@@ -1216,12 +1157,101 @@
     <w:lsdException w:name="heading 7" w:semiHidden="1" w:unhideWhenUsed="1" w:qFormat="1"/>
     <w:lsdException w:name="heading 8" w:semiHidden="1" w:unhideWhenUsed="1" w:qFormat="1"/>
     <w:lsdException w:name="heading 9" w:semiHidden="1" w:unhideWhenUsed="1" w:qFormat="1"/>
-    <w:lsdException w:name="caption" w:qFormat="1"/>
+    <w:lsdException w:name="index 1" w:semiHidden="1" w:unhideWhenUsed="1"/>
+    <w:lsdException w:name="index 2" w:semiHidden="1" w:unhideWhenUsed="1"/>
+    <w:lsdException w:name="index 3" w:semiHidden="1" w:unhideWhenUsed="1"/>
+    <w:lsdException w:name="index 4" w:semiHidden="1" w:unhideWhenUsed="1"/>
+    <w:lsdException w:name="index 5" w:semiHidden="1" w:unhideWhenUsed="1"/>
+    <w:lsdException w:name="index 6" w:semiHidden="1" w:unhideWhenUsed="1"/>
+    <w:lsdException w:name="index 7" w:semiHidden="1" w:unhideWhenUsed="1"/>
+    <w:lsdException w:name="index 8" w:semiHidden="1" w:unhideWhenUsed="1"/>
+    <w:lsdException w:name="index 9" w:semiHidden="1" w:unhideWhenUsed="1"/>
+    <w:lsdException w:name="toc 1" w:semiHidden="1" w:unhideWhenUsed="1"/>
+    <w:lsdException w:name="toc 2" w:semiHidden="1" w:unhideWhenUsed="1"/>
+    <w:lsdException w:name="toc 3" w:semiHidden="1" w:unhideWhenUsed="1"/>
+    <w:lsdException w:name="toc 4" w:semiHidden="1" w:unhideWhenUsed="1"/>
+    <w:lsdException w:name="toc 5" w:semiHidden="1" w:unhideWhenUsed="1"/>
+    <w:lsdException w:name="toc 6" w:semiHidden="1" w:unhideWhenUsed="1"/>
+    <w:lsdException w:name="toc 7" w:semiHidden="1" w:unhideWhenUsed="1"/>
+    <w:lsdException w:name="toc 8" w:semiHidden="1" w:unhideWhenUsed="1"/>
+    <w:lsdException w:name="toc 9" w:semiHidden="1" w:unhideWhenUsed="1"/>
+    <w:lsdException w:name="Normal Indent" w:semiHidden="1" w:unhideWhenUsed="1"/>
+    <w:lsdException w:name="footnote text" w:semiHidden="1" w:unhideWhenUsed="1"/>
+    <w:lsdException w:name="annotation text" w:semiHidden="1" w:unhideWhenUsed="1"/>
+    <w:lsdException w:name="header" w:semiHidden="1" w:unhideWhenUsed="1"/>
+    <w:lsdException w:name="footer" w:semiHidden="1" w:unhideWhenUsed="1"/>
+    <w:lsdException w:name="index heading" w:semiHidden="1" w:unhideWhenUsed="1"/>
+    <w:lsdException w:name="caption" w:semiHidden="1" w:unhideWhenUsed="1" w:qFormat="1"/>
+    <w:lsdException w:name="table of figures" w:semiHidden="1" w:unhideWhenUsed="1"/>
+    <w:lsdException w:name="envelope address" w:semiHidden="1" w:unhideWhenUsed="1"/>
+    <w:lsdException w:name="envelope return" w:semiHidden="1" w:unhideWhenUsed="1"/>
+    <w:lsdException w:name="footnote reference" w:semiHidden="1" w:unhideWhenUsed="1"/>
+    <w:lsdException w:name="annotation reference" w:semiHidden="1" w:unhideWhenUsed="1"/>
+    <w:lsdException w:name="line number" w:semiHidden="1" w:unhideWhenUsed="1"/>
+    <w:lsdException w:name="page number" w:semiHidden="1" w:unhideWhenUsed="1"/>
+    <w:lsdException w:name="endnote reference" w:semiHidden="1" w:unhideWhenUsed="1"/>
+    <w:lsdException w:name="endnote text" w:semiHidden="1" w:unhideWhenUsed="1"/>
+    <w:lsdException w:name="table of authorities" w:semiHidden="1" w:unhideWhenUsed="1"/>
+    <w:lsdException w:name="macro" w:semiHidden="1" w:unhideWhenUsed="1"/>
+    <w:lsdException w:name="toa heading" w:semiHidden="1" w:unhideWhenUsed="1"/>
+    <w:lsdException w:name="List" w:semiHidden="1" w:unhideWhenUsed="1"/>
+    <w:lsdException w:name="List Bullet" w:semiHidden="1" w:unhideWhenUsed="1"/>
+    <w:lsdException w:name="List 2" w:semiHidden="1" w:unhideWhenUsed="1"/>
+    <w:lsdException w:name="List 3" w:semiHidden="1" w:unhideWhenUsed="1"/>
+    <w:lsdException w:name="List Bullet 2" w:semiHidden="1" w:unhideWhenUsed="1"/>
+    <w:lsdException w:name="List Bullet 3" w:semiHidden="1" w:unhideWhenUsed="1"/>
+    <w:lsdException w:name="List Bullet 4" w:semiHidden="1" w:unhideWhenUsed="1"/>
+    <w:lsdException w:name="List Bullet 5" w:semiHidden="1" w:unhideWhenUsed="1"/>
+    <w:lsdException w:name="List Number 2" w:semiHidden="1" w:unhideWhenUsed="1"/>
+    <w:lsdException w:name="List Number 3" w:semiHidden="1" w:unhideWhenUsed="1"/>
+    <w:lsdException w:name="List Number 4" w:semiHidden="1" w:unhideWhenUsed="1"/>
+    <w:lsdException w:name="List Number 5" w:semiHidden="1" w:unhideWhenUsed="1"/>
     <w:lsdException w:name="Title" w:qFormat="1"/>
+    <w:lsdException w:name="Closing" w:semiHidden="1" w:unhideWhenUsed="1"/>
+    <w:lsdException w:name="Signature" w:semiHidden="1" w:unhideWhenUsed="1"/>
+    <w:lsdException w:name="Default Paragraph Font" w:semiHidden="1" w:unhideWhenUsed="1"/>
+    <w:lsdException w:name="Body Text" w:semiHidden="1" w:unhideWhenUsed="1"/>
+    <w:lsdException w:name="Body Text Indent" w:semiHidden="1" w:unhideWhenUsed="1"/>
+    <w:lsdException w:name="List Continue" w:semiHidden="1" w:unhideWhenUsed="1"/>
+    <w:lsdException w:name="List Continue 2" w:semiHidden="1" w:unhideWhenUsed="1"/>
+    <w:lsdException w:name="List Continue 3" w:semiHidden="1" w:unhideWhenUsed="1"/>
+    <w:lsdException w:name="List Continue 4" w:semiHidden="1" w:unhideWhenUsed="1"/>
+    <w:lsdException w:name="List Continue 5" w:semiHidden="1" w:unhideWhenUsed="1"/>
+    <w:lsdException w:name="Message Header" w:semiHidden="1" w:unhideWhenUsed="1"/>
     <w:lsdException w:name="Subtitle" w:qFormat="1"/>
+    <w:lsdException w:name="Body Text First Indent 2" w:semiHidden="1" w:unhideWhenUsed="1"/>
+    <w:lsdException w:name="Note Heading" w:semiHidden="1" w:unhideWhenUsed="1"/>
+    <w:lsdException w:name="Body Text 2" w:semiHidden="1" w:unhideWhenUsed="1"/>
+    <w:lsdException w:name="Body Text 3" w:semiHidden="1" w:unhideWhenUsed="1"/>
+    <w:lsdException w:name="Body Text Indent 2" w:semiHidden="1" w:unhideWhenUsed="1"/>
+    <w:lsdException w:name="Body Text Indent 3" w:semiHidden="1" w:unhideWhenUsed="1"/>
+    <w:lsdException w:name="Block Text" w:semiHidden="1" w:unhideWhenUsed="1"/>
+    <w:lsdException w:name="Hyperlink" w:semiHidden="1" w:unhideWhenUsed="1"/>
+    <w:lsdException w:name="FollowedHyperlink" w:semiHidden="1" w:unhideWhenUsed="1"/>
     <w:lsdException w:name="Strong" w:qFormat="1"/>
     <w:lsdException w:name="Emphasis" w:qFormat="1"/>
+    <w:lsdException w:name="Document Map" w:semiHidden="1" w:unhideWhenUsed="1"/>
+    <w:lsdException w:name="Plain Text" w:semiHidden="1" w:unhideWhenUsed="1"/>
+    <w:lsdException w:name="E-mail Signature" w:semiHidden="1" w:unhideWhenUsed="1"/>
+    <w:lsdException w:name="HTML Top of Form" w:semiHidden="1" w:unhideWhenUsed="1"/>
+    <w:lsdException w:name="HTML Bottom of Form" w:semiHidden="1" w:unhideWhenUsed="1"/>
+    <w:lsdException w:name="Normal (Web)" w:semiHidden="1" w:unhideWhenUsed="1"/>
+    <w:lsdException w:name="HTML Acronym" w:semiHidden="1" w:unhideWhenUsed="1"/>
+    <w:lsdException w:name="HTML Address" w:semiHidden="1" w:unhideWhenUsed="1"/>
+    <w:lsdException w:name="HTML Cite" w:semiHidden="1" w:unhideWhenUsed="1"/>
+    <w:lsdException w:name="HTML Code" w:semiHidden="1" w:unhideWhenUsed="1"/>
+    <w:lsdException w:name="HTML Definition" w:semiHidden="1" w:unhideWhenUsed="1"/>
+    <w:lsdException w:name="HTML Keyboard" w:semiHidden="1" w:unhideWhenUsed="1"/>
+    <w:lsdException w:name="HTML Preformatted" w:semiHidden="1" w:unhideWhenUsed="1"/>
+    <w:lsdException w:name="HTML Sample" w:semiHidden="1" w:unhideWhenUsed="1"/>
+    <w:lsdException w:name="HTML Typewriter" w:semiHidden="1" w:unhideWhenUsed="1"/>
+    <w:lsdException w:name="HTML Variable" w:semiHidden="1" w:unhideWhenUsed="1"/>
     <w:lsdException w:name="Normal Table" w:semiHidden="1" w:unhideWhenUsed="1"/>
+    <w:lsdException w:name="annotation subject" w:semiHidden="1" w:unhideWhenUsed="1"/>
+    <w:lsdException w:name="No List" w:semiHidden="1" w:unhideWhenUsed="1"/>
+    <w:lsdException w:name="Outline List 1" w:semiHidden="1" w:unhideWhenUsed="1"/>
+    <w:lsdException w:name="Outline List 2" w:semiHidden="1" w:unhideWhenUsed="1"/>
+    <w:lsdException w:name="Outline List 3" w:semiHidden="1" w:unhideWhenUsed="1"/>
     <w:lsdException w:name="Table Simple 1" w:semiHidden="1" w:unhideWhenUsed="1"/>
     <w:lsdException w:name="Table Simple 2" w:semiHidden="1" w:unhideWhenUsed="1"/>
     <w:lsdException w:name="Table Simple 3" w:semiHidden="1" w:unhideWhenUsed="1"/>
@@ -1264,6 +1294,7 @@
     <w:lsdException w:name="Table Web 1" w:semiHidden="1" w:unhideWhenUsed="1"/>
     <w:lsdException w:name="Table Web 2" w:semiHidden="1" w:unhideWhenUsed="1"/>
     <w:lsdException w:name="Table Web 3" w:semiHidden="1" w:unhideWhenUsed="1"/>
+    <w:lsdException w:name="Balloon Text" w:semiHidden="1" w:unhideWhenUsed="1"/>
     <w:lsdException w:name="Table Theme" w:semiHidden="1" w:unhideWhenUsed="1"/>
     <w:lsdException w:name="Placeholder Text" w:semiHidden="1" w:uiPriority="99"/>
     <w:lsdException w:name="No Spacing" w:uiPriority="1" w:qFormat="1"/>
@@ -1376,15 +1407,15 @@
     <w:lsdException w:name="Book Title" w:uiPriority="33" w:qFormat="1"/>
     <w:lsdException w:name="Bibliography" w:semiHidden="1" w:uiPriority="37" w:unhideWhenUsed="1"/>
     <w:lsdException w:name="TOC Heading" w:semiHidden="1" w:uiPriority="39" w:unhideWhenUsed="1" w:qFormat="1"/>
-    <w:lsdException w:name="Plain Table 1" w:uiPriority="72"/>
-    <w:lsdException w:name="Plain Table 2" w:uiPriority="73"/>
-    <w:lsdException w:name="Plain Table 3" w:uiPriority="19" w:qFormat="1"/>
-    <w:lsdException w:name="Plain Table 4" w:uiPriority="21" w:qFormat="1"/>
-    <w:lsdException w:name="Plain Table 5" w:uiPriority="31" w:qFormat="1"/>
-    <w:lsdException w:name="Grid Table Light" w:uiPriority="32" w:qFormat="1"/>
-    <w:lsdException w:name="Grid Table 1 Light" w:uiPriority="33" w:qFormat="1"/>
-    <w:lsdException w:name="Grid Table 2" w:uiPriority="37"/>
-    <w:lsdException w:name="Grid Table 3" w:uiPriority="39" w:qFormat="1"/>
+    <w:lsdException w:name="Plain Table 1" w:uiPriority="41"/>
+    <w:lsdException w:name="Plain Table 2" w:uiPriority="42"/>
+    <w:lsdException w:name="Plain Table 3" w:uiPriority="43"/>
+    <w:lsdException w:name="Plain Table 4" w:uiPriority="44"/>
+    <w:lsdException w:name="Plain Table 5" w:uiPriority="45"/>
+    <w:lsdException w:name="Grid Table Light" w:uiPriority="40"/>
+    <w:lsdException w:name="Grid Table 1 Light" w:uiPriority="46"/>
+    <w:lsdException w:name="Grid Table 2" w:uiPriority="47"/>
+    <w:lsdException w:name="Grid Table 3" w:uiPriority="48"/>
     <w:lsdException w:name="Grid Table 4" w:uiPriority="49"/>
     <w:lsdException w:name="Grid Table 5 Dark" w:uiPriority="50"/>
     <w:lsdException w:name="Grid Table 6 Colorful" w:uiPriority="51"/>
@@ -1590,6 +1621,16 @@
       <w:sz w:val="22"/>
       <w:szCs w:val="22"/>
       <w:lang w:val="es-MX" w:eastAsia="en-US"/>
+    </w:rPr>
+  </w:style>
+  <w:style w:type="character" w:styleId="Textoennegrita">
+    <w:name w:val="Strong"/>
+    <w:basedOn w:val="Fuentedeprrafopredeter"/>
+    <w:qFormat/>
+    <w:rsid w:val="00B261A4"/>
+    <w:rPr>
+      <w:b/>
+      <w:bCs/>
     </w:rPr>
   </w:style>
 </w:styles>

</xml_diff>